<commit_message>
revised rules to for correct time of judging and no need for notary for affidavit
</commit_message>
<xml_diff>
--- a/data/20160801-evc-rules.docx
+++ b/data/20160801-evc-rules.docx
@@ -524,8 +524,26 @@
         <w:t>will be</w:t>
       </w:r>
       <w:r>
-        <w:t xml:space="preserve"> at 5:00 p.m.</w:t>
-      </w:r>
+        <w:t xml:space="preserve"> at </w:t>
+      </w:r>
+      <w:ins w:id="0" w:author="Author" w:date="2016-08-09T14:12:00Z">
+        <w:r>
+          <w:t>3</w:t>
+        </w:r>
+      </w:ins>
+      <w:del w:id="1" w:author="Author" w:date="2016-08-09T14:12:00Z">
+        <w:r>
+          <w:delText>5</w:delText>
+        </w:r>
+      </w:del>
+      <w:r>
+        <w:t>:00 p.m.</w:t>
+      </w:r>
+      <w:ins w:id="2" w:author="Author" w:date="2016-08-09T14:12:00Z">
+        <w:r>
+          <w:t xml:space="preserve"> </w:t>
+        </w:r>
+      </w:ins>
       <w:r>
         <w:t xml:space="preserve">MT on </w:t>
       </w:r>
@@ -1043,45 +1061,27 @@
       <w:r>
         <w:t xml:space="preserve"> below and will be </w:t>
       </w:r>
-      <w:del w:id="0" w:author="Author" w:date="2016-07-30T20:06:00Z">
-        <w:r>
-          <w:delText xml:space="preserve">judged </w:delText>
-        </w:r>
-      </w:del>
-      <w:ins w:id="1" w:author="Author" w:date="2016-07-30T20:06:00Z">
-        <w:r>
-          <w:t>selected</w:t>
-        </w:r>
-        <w:r>
-          <w:t xml:space="preserve"> </w:t>
-        </w:r>
-      </w:ins>
+      <w:r>
+        <w:t>selected</w:t>
+      </w:r>
+      <w:r>
+        <w:t xml:space="preserve"> </w:t>
+      </w:r>
       <w:r>
         <w:t>as</w:t>
       </w:r>
       <w:r>
         <w:t xml:space="preserve"> described in Section</w:t>
       </w:r>
-      <w:ins w:id="2" w:author="Author" w:date="2016-07-30T20:06:00Z">
-        <w:r>
-          <w:t>s</w:t>
-        </w:r>
-      </w:ins>
-      <w:r>
-        <w:t xml:space="preserve"> </w:t>
-      </w:r>
-      <w:ins w:id="3" w:author="Author" w:date="2016-07-30T20:06:00Z">
-        <w:r>
-          <w:t>4, 5, and 6</w:t>
-        </w:r>
-      </w:ins>
-      <w:bookmarkStart w:id="4" w:name="_GoBack"/>
-      <w:bookmarkEnd w:id="4"/>
-      <w:del w:id="5" w:author="Author" w:date="2016-07-30T20:06:00Z">
-        <w:r>
-          <w:delText>5</w:delText>
-        </w:r>
-      </w:del>
+      <w:r>
+        <w:t>s</w:t>
+      </w:r>
+      <w:r>
+        <w:t xml:space="preserve"> </w:t>
+      </w:r>
+      <w:r>
+        <w:t>4, 5, and 6</w:t>
+      </w:r>
       <w:r>
         <w:t xml:space="preserve"> below.  </w:t>
       </w:r>
@@ -2356,18 +2356,6 @@
         <w:rPr>
           <w:b/>
         </w:rPr>
-        <w:pPrChange w:id="6" w:author="Author" w:date="2016-07-30T20:03:00Z">
-          <w:pPr>
-            <w:pStyle w:val="Heading1"/>
-            <w:numPr>
-              <w:numId w:val="0"/>
-            </w:numPr>
-            <w:tabs>
-              <w:tab w:val="clear" w:pos="0"/>
-            </w:tabs>
-            <w:ind w:firstLine="720"/>
-          </w:pPr>
-        </w:pPrChange>
       </w:pPr>
       <w:proofErr w:type="gramStart"/>
       <w:r>
@@ -2454,11 +2442,6 @@
           <w:ilvl w:val="0"/>
           <w:numId w:val="0"/>
         </w:numPr>
-        <w:pPrChange w:id="7" w:author="Author" w:date="2016-07-30T20:03:00Z">
-          <w:pPr>
-            <w:pStyle w:val="Heading1"/>
-          </w:pPr>
-        </w:pPrChange>
       </w:pPr>
       <w:r>
         <w:rPr>
@@ -2476,22 +2459,32 @@
         <w:t xml:space="preserve"> potential winner of first prize in the Contest, provided that (a) a founder of the entrant must be present at the Event in order to win, and (b) that founder must be prepared to answer questions and give a short (no more than ten (10) minutes) presentation at the Event. </w:t>
       </w:r>
       <w:r>
-        <w:t xml:space="preserve">The potential winner must comply with all terms and conditions of </w:t>
-      </w:r>
-      <w:proofErr w:type="gramStart"/>
-      <w:r>
-        <w:t>these</w:t>
-      </w:r>
-      <w:proofErr w:type="gramEnd"/>
-      <w:r>
-        <w:t xml:space="preserve"> Official Rules, and winning is contingent upon fulfilling all requirements, including being present at the Event.  </w:t>
+        <w:t xml:space="preserve">The potential winner must comply with all terms and conditions of these Official Rules, and winning is contingent upon fulfilling all requirements, including being present at the Event.  </w:t>
       </w:r>
       <w:r>
         <w:lastRenderedPageBreak/>
-        <w:t>The potential winner will be notified at the Event.  In order to claim a prize, the potential winner will be required to execute and return to Administrator a notarized Affidavit of Eligibility, a Liability Release and</w:t>
-      </w:r>
-      <w:r>
-        <w:t>, except where prohibited by law, a Publicity Release (an “Affidavit/Release”) in the form(s) provided by Administrator, including the entrant’s FEIN.  The Affidavit/Release must be returned to Administrator by the date and/or time indicated within the Affidavit/Release.  If the potential winner is not present at the Event when the potential winner is announced, or if the potential winner fails to return the Affidavit/Release within the specified time, or if the potential winner or his/her entry is found to be ineligible, or if the potential winner does not comply with the Official Rules, then the potential winner may be disqualified and an alternate potential winner selected by Administrator in the disqualified entrant’s place, which alternate will be the entrant who would have been the applicable prize winner if the disqualified potential winner was not considered in the Contest judging.  In such event, an alternate potential winner will be notified by Administrator as described above and will be required to return the required documents to Sponsor as described above; however, Administrator, in its sole discretion, may adjust the above timing and delivery requirements to accommodate Administrator’s Contest schedule.  Neither Sponsor nor Administrator is responsible for the failure of a potential winner to receive Administrator’s notification or the required documents for any reason, or for the inability of such potential winner to return the required documents for any reason.  Each winner agrees that entrant will not conduct or participate in any media interview (or permit any of its directors, officers, members, managers, partners, employees, representatives or agents) regarding this Contest or any prize without the express prior written permission of Sponsor and Administrator.</w:t>
+        <w:t xml:space="preserve">The potential winner will be notified at the Event.  In order to claim a prize, the potential winner will be required to execute and return to Administrator </w:t>
+      </w:r>
+      <w:del w:id="3" w:author="Author" w:date="2016-08-10T16:38:00Z">
+        <w:r>
+          <w:delText>a notarized</w:delText>
+        </w:r>
+      </w:del>
+      <w:ins w:id="4" w:author="Author" w:date="2016-08-10T16:38:00Z">
+        <w:r>
+          <w:t>a signed</w:t>
+        </w:r>
+      </w:ins>
+      <w:r>
+        <w:t xml:space="preserve"> Affidavit of Eligibility, a Liability Release and</w:t>
+      </w:r>
+      <w:r>
+        <w:t>, except where prohibited by law, a Publicity Release (an “Affidavit/Release”) in the form(s) provided by Administrator, including the entrant’s FEIN.  The Affidavit/Release must be returned to Administrator by the date and/or time indicated within the Affidavit/Release.  If the potential winner is not present at the Event when the pote</w:t>
+      </w:r>
+      <w:bookmarkStart w:id="5" w:name="_GoBack"/>
+      <w:bookmarkEnd w:id="5"/>
+      <w:r>
+        <w:t>ntial winner is announced, or if the potential winner fails to return the Affidavit/Release within the specified time, or if the potential winner or his/her entry is found to be ineligible, or if the potential winner does not comply with the Official Rules, then the potential winner may be disqualified and an alternate potential winner selected by Administrator in the disqualified entrant’s place, which alternate will be the entrant who would have been the applicable prize winner if the disqualified potential winner was not considered in the Contest judging.  In such event, an alternate potential winner will be notified by Administrator as described above and will be required to return the required documents to Sponsor as described above; however, Administrator, in its sole discretion, may adjust the above timing and delivery requirements to accommodate Administrator’s Contest schedule.  Neither Sponsor nor Administrator is responsible for the failure of a potential winner to receive Administrator’s notification or the required documents for any reason, or for the inability of such potential winner to return the required documents for any reason.  Each winner agrees that entrant will not conduct or participate in any media interview (or permit any of its directors, officers, members, managers, partners, employees, representatives or agents) regarding this Contest or any prize without the express prior written permission of Sponsor and Administrator.</w:t>
       </w:r>
     </w:p>
     <w:p>
@@ -2627,9 +2620,6 @@
     <w:p>
       <w:pPr>
         <w:pStyle w:val="Heading1"/>
-        <w:pPrChange w:id="8" w:author="Author" w:date="2016-07-30T20:04:00Z">
-          <w:pPr/>
-        </w:pPrChange>
       </w:pPr>
       <w:proofErr w:type="gramStart"/>
       <w:r>
@@ -3637,7 +3627,7 @@
         <w:rStyle w:val="PageNumber"/>
         <w:noProof/>
       </w:rPr>
-      <w:t>2</w:t>
+      <w:t>4</w:t>
     </w:r>
     <w:r>
       <w:rPr>
@@ -5826,7 +5816,7 @@
 </file>
 
 <file path=customXml/itemProps1.xml><?xml version="1.0" encoding="utf-8"?>
-<ds:datastoreItem xmlns:ds="http://schemas.openxmlformats.org/officeDocument/2006/customXml" ds:itemID="{A8B71B95-3EDA-C74A-A659-AD582C6CBE0C}">
+<ds:datastoreItem xmlns:ds="http://schemas.openxmlformats.org/officeDocument/2006/customXml" ds:itemID="{668F4E60-20E4-DB4D-A581-AA9442104C8D}">
   <ds:schemaRefs>
     <ds:schemaRef ds:uri="http://schemas.openxmlformats.org/officeDocument/2006/bibliography"/>
   </ds:schemaRefs>

</xml_diff>